<commit_message>
completed ethics form + PIS +Consent form
</commit_message>
<xml_diff>
--- a/EmotionGUI_Consent_Form_(Online_survey).docx
+++ b/EmotionGUI_Consent_Form_(Online_survey).docx
@@ -1,6 +1,6 @@
 
 <file path=word/document.xml><?xml version="1.0" encoding="utf-8"?>
-<w:document xmlns:wpc="http://schemas.microsoft.com/office/word/2010/wordprocessingCanvas" xmlns:cx="http://schemas.microsoft.com/office/drawing/2014/chartex" xmlns:cx1="http://schemas.microsoft.com/office/drawing/2015/9/8/chartex" xmlns:cx2="http://schemas.microsoft.com/office/drawing/2015/10/21/chartex" xmlns:cx3="http://schemas.microsoft.com/office/drawing/2016/5/9/chartex" xmlns:cx4="http://schemas.microsoft.com/office/drawing/2016/5/10/chartex" xmlns:cx5="http://schemas.microsoft.com/office/drawing/2016/5/11/chartex" xmlns:cx6="http://schemas.microsoft.com/office/drawing/2016/5/12/chartex" xmlns:cx7="http://schemas.microsoft.com/office/drawing/2016/5/13/chartex" xmlns:cx8="http://schemas.microsoft.com/office/drawing/2016/5/14/chartex" xmlns:mc="http://schemas.openxmlformats.org/markup-compatibility/2006" xmlns:aink="http://schemas.microsoft.com/office/drawing/2016/ink" xmlns:am3d="http://schemas.microsoft.com/office/drawing/2017/model3d" xmlns:o="urn:schemas-microsoft-com:office:office" xmlns:oel="http://schemas.microsoft.com/office/2019/extlst" xmlns:r="http://schemas.openxmlformats.org/officeDocument/2006/relationships" xmlns:m="http://schemas.openxmlformats.org/officeDocument/2006/math" xmlns:v="urn:schemas-microsoft-com:vml" xmlns:wp14="http://schemas.microsoft.com/office/word/2010/wordprocessingDrawing" xmlns:wp="http://schemas.openxmlformats.org/drawingml/2006/wordprocessingDrawing" xmlns:w10="urn:schemas-microsoft-com:office:word" xmlns:w="http://schemas.openxmlformats.org/wordprocessingml/2006/main" xmlns:w14="http://schemas.microsoft.com/office/word/2010/wordml" xmlns:w15="http://schemas.microsoft.com/office/word/2012/wordml" xmlns:w16cex="http://schemas.microsoft.com/office/word/2018/wordml/cex" xmlns:w16cid="http://schemas.microsoft.com/office/word/2016/wordml/cid" xmlns:w16="http://schemas.microsoft.com/office/word/2018/wordml" xmlns:w16du="http://schemas.microsoft.com/office/word/2023/wordml/word16du" xmlns:w16sdtdh="http://schemas.microsoft.com/office/word/2020/wordml/sdtdatahash" xmlns:w16se="http://schemas.microsoft.com/office/word/2015/wordml/symex" xmlns:wpg="http://schemas.microsoft.com/office/word/2010/wordprocessingGroup" xmlns:wpi="http://schemas.microsoft.com/office/word/2010/wordprocessingInk" xmlns:wne="http://schemas.microsoft.com/office/word/2006/wordml" xmlns:wps="http://schemas.microsoft.com/office/word/2010/wordprocessingShape" mc:Ignorable="w14 w15 w16se w16cid w16 w16cex w16sdtdh wp14">
+<w:document xmlns:wpc="http://schemas.microsoft.com/office/word/2010/wordprocessingCanvas" xmlns:cx="http://schemas.microsoft.com/office/drawing/2014/chartex" xmlns:cx1="http://schemas.microsoft.com/office/drawing/2015/9/8/chartex" xmlns:cx2="http://schemas.microsoft.com/office/drawing/2015/10/21/chartex" xmlns:cx3="http://schemas.microsoft.com/office/drawing/2016/5/9/chartex" xmlns:cx4="http://schemas.microsoft.com/office/drawing/2016/5/10/chartex" xmlns:cx5="http://schemas.microsoft.com/office/drawing/2016/5/11/chartex" xmlns:cx6="http://schemas.microsoft.com/office/drawing/2016/5/12/chartex" xmlns:cx7="http://schemas.microsoft.com/office/drawing/2016/5/13/chartex" xmlns:cx8="http://schemas.microsoft.com/office/drawing/2016/5/14/chartex" xmlns:mc="http://schemas.openxmlformats.org/markup-compatibility/2006" xmlns:aink="http://schemas.microsoft.com/office/drawing/2016/ink" xmlns:am3d="http://schemas.microsoft.com/office/drawing/2017/model3d" xmlns:o="urn:schemas-microsoft-com:office:office" xmlns:oel="http://schemas.microsoft.com/office/2019/extlst" xmlns:r="http://schemas.openxmlformats.org/officeDocument/2006/relationships" xmlns:m="http://schemas.openxmlformats.org/officeDocument/2006/math" xmlns:v="urn:schemas-microsoft-com:vml" xmlns:wp14="http://schemas.microsoft.com/office/word/2010/wordprocessingDrawing" xmlns:wp="http://schemas.openxmlformats.org/drawingml/2006/wordprocessingDrawing" xmlns:w10="urn:schemas-microsoft-com:office:word" xmlns:w="http://schemas.openxmlformats.org/wordprocessingml/2006/main" xmlns:w14="http://schemas.microsoft.com/office/word/2010/wordml" xmlns:w15="http://schemas.microsoft.com/office/word/2012/wordml" xmlns:w16cex="http://schemas.microsoft.com/office/word/2018/wordml/cex" xmlns:w16cid="http://schemas.microsoft.com/office/word/2016/wordml/cid" xmlns:w16="http://schemas.microsoft.com/office/word/2018/wordml" xmlns:w16sdtdh="http://schemas.microsoft.com/office/word/2020/wordml/sdtdatahash" xmlns:w16se="http://schemas.microsoft.com/office/word/2015/wordml/symex" xmlns:wpg="http://schemas.microsoft.com/office/word/2010/wordprocessingGroup" xmlns:wpi="http://schemas.microsoft.com/office/word/2010/wordprocessingInk" xmlns:wne="http://schemas.microsoft.com/office/word/2006/wordml" xmlns:wps="http://schemas.microsoft.com/office/word/2010/wordprocessingShape" mc:Ignorable="w14 w15 w16se w16cid w16 w16cex w16sdtdh wp14">
   <w:body>
     <w:p>
       <w:pPr>
@@ -79,21 +79,7 @@
         <w:rPr>
           <w:rFonts w:asciiTheme="minorHAnsi" w:hAnsiTheme="minorHAnsi"/>
         </w:rPr>
-        <w:t xml:space="preserve">I understand that I am free to withdraw my participation at any time before I submit the survey. After submitting the </w:t>
-      </w:r>
-      <w:proofErr w:type="gramStart"/>
-      <w:r>
-        <w:rPr>
-          <w:rFonts w:asciiTheme="minorHAnsi" w:hAnsiTheme="minorHAnsi"/>
-        </w:rPr>
-        <w:t>survey</w:t>
-      </w:r>
-      <w:proofErr w:type="gramEnd"/>
-      <w:r>
-        <w:rPr>
-          <w:rFonts w:asciiTheme="minorHAnsi" w:hAnsiTheme="minorHAnsi"/>
-        </w:rPr>
-        <w:t xml:space="preserve"> I cannot withdraw as the results are not traceable to me.</w:t>
+        <w:t>I understand that I am free to withdraw my participation at any time before I submit the survey. After submitting the survey I cannot withdraw as the results are not traceable to me.</w:t>
       </w:r>
     </w:p>
     <w:p>
@@ -113,21 +99,7 @@
         <w:rPr>
           <w:rFonts w:asciiTheme="minorHAnsi" w:hAnsiTheme="minorHAnsi"/>
         </w:rPr>
-        <w:t xml:space="preserve">I understand that this consent form will be kept for 6 years, after which </w:t>
-      </w:r>
-      <w:proofErr w:type="gramStart"/>
-      <w:r>
-        <w:rPr>
-          <w:rFonts w:asciiTheme="minorHAnsi" w:hAnsiTheme="minorHAnsi"/>
-        </w:rPr>
-        <w:t>they</w:t>
-      </w:r>
-      <w:proofErr w:type="gramEnd"/>
-      <w:r>
-        <w:rPr>
-          <w:rFonts w:asciiTheme="minorHAnsi" w:hAnsiTheme="minorHAnsi"/>
-        </w:rPr>
-        <w:t xml:space="preserve"> will be destroyed.</w:t>
+        <w:t>I understand that this consent form will be kept for 6 years, after which they will be destroyed.</w:t>
       </w:r>
     </w:p>
     <w:p>
@@ -233,35 +205,7 @@
         <w:rPr>
           <w:rFonts w:asciiTheme="minorHAnsi" w:hAnsiTheme="minorHAnsi"/>
         </w:rPr>
-        <w:t xml:space="preserve"> data can be removed by deleting </w:t>
-      </w:r>
-      <w:proofErr w:type="gramStart"/>
-      <w:r>
-        <w:rPr>
-          <w:rFonts w:asciiTheme="minorHAnsi" w:hAnsiTheme="minorHAnsi"/>
-        </w:rPr>
-        <w:t>them</w:t>
-      </w:r>
-      <w:proofErr w:type="gramEnd"/>
-      <w:r>
-        <w:rPr>
-          <w:rFonts w:asciiTheme="minorHAnsi" w:hAnsiTheme="minorHAnsi"/>
-        </w:rPr>
-        <w:t xml:space="preserve"> permanently from the </w:t>
-      </w:r>
-      <w:proofErr w:type="spellStart"/>
-      <w:r>
-        <w:rPr>
-          <w:rFonts w:asciiTheme="minorHAnsi" w:hAnsiTheme="minorHAnsi"/>
-        </w:rPr>
-        <w:t>UoA</w:t>
-      </w:r>
-      <w:proofErr w:type="spellEnd"/>
-      <w:r>
-        <w:rPr>
-          <w:rFonts w:asciiTheme="minorHAnsi" w:hAnsiTheme="minorHAnsi"/>
-        </w:rPr>
-        <w:t xml:space="preserve"> Fa</w:t>
+        <w:t xml:space="preserve"> data can be removed by deleting them permanently from the UoA Fa</w:t>
       </w:r>
       <w:r>
         <w:rPr>
@@ -337,21 +281,7 @@
               <w:rPr>
                 <w:rFonts w:asciiTheme="minorHAnsi" w:hAnsiTheme="minorHAnsi"/>
               </w:rPr>
-              <w:t xml:space="preserve"> By ticking this </w:t>
-            </w:r>
-            <w:proofErr w:type="gramStart"/>
-            <w:r>
-              <w:rPr>
-                <w:rFonts w:asciiTheme="minorHAnsi" w:hAnsiTheme="minorHAnsi"/>
-              </w:rPr>
-              <w:t>box</w:t>
-            </w:r>
-            <w:proofErr w:type="gramEnd"/>
-            <w:r>
-              <w:rPr>
-                <w:rFonts w:asciiTheme="minorHAnsi" w:hAnsiTheme="minorHAnsi"/>
-              </w:rPr>
-              <w:t xml:space="preserve"> I agree with all the points listed above.</w:t>
+              <w:t xml:space="preserve"> By ticking this box I agree with all the points listed above.</w:t>
             </w:r>
           </w:p>
         </w:tc>
@@ -439,7 +369,7 @@
 </file>
 
 <file path=word/endnotes.xml><?xml version="1.0" encoding="utf-8"?>
-<w:endnotes xmlns:wpc="http://schemas.microsoft.com/office/word/2010/wordprocessingCanvas" xmlns:cx="http://schemas.microsoft.com/office/drawing/2014/chartex" xmlns:cx1="http://schemas.microsoft.com/office/drawing/2015/9/8/chartex" xmlns:cx2="http://schemas.microsoft.com/office/drawing/2015/10/21/chartex" xmlns:cx3="http://schemas.microsoft.com/office/drawing/2016/5/9/chartex" xmlns:cx4="http://schemas.microsoft.com/office/drawing/2016/5/10/chartex" xmlns:cx5="http://schemas.microsoft.com/office/drawing/2016/5/11/chartex" xmlns:cx6="http://schemas.microsoft.com/office/drawing/2016/5/12/chartex" xmlns:cx7="http://schemas.microsoft.com/office/drawing/2016/5/13/chartex" xmlns:cx8="http://schemas.microsoft.com/office/drawing/2016/5/14/chartex" xmlns:mc="http://schemas.openxmlformats.org/markup-compatibility/2006" xmlns:aink="http://schemas.microsoft.com/office/drawing/2016/ink" xmlns:am3d="http://schemas.microsoft.com/office/drawing/2017/model3d" xmlns:o="urn:schemas-microsoft-com:office:office" xmlns:oel="http://schemas.microsoft.com/office/2019/extlst" xmlns:r="http://schemas.openxmlformats.org/officeDocument/2006/relationships" xmlns:m="http://schemas.openxmlformats.org/officeDocument/2006/math" xmlns:v="urn:schemas-microsoft-com:vml" xmlns:wp14="http://schemas.microsoft.com/office/word/2010/wordprocessingDrawing" xmlns:wp="http://schemas.openxmlformats.org/drawingml/2006/wordprocessingDrawing" xmlns:w10="urn:schemas-microsoft-com:office:word" xmlns:w="http://schemas.openxmlformats.org/wordprocessingml/2006/main" xmlns:w14="http://schemas.microsoft.com/office/word/2010/wordml" xmlns:w15="http://schemas.microsoft.com/office/word/2012/wordml" xmlns:w16cex="http://schemas.microsoft.com/office/word/2018/wordml/cex" xmlns:w16cid="http://schemas.microsoft.com/office/word/2016/wordml/cid" xmlns:w16="http://schemas.microsoft.com/office/word/2018/wordml" xmlns:w16du="http://schemas.microsoft.com/office/word/2023/wordml/word16du" xmlns:w16sdtdh="http://schemas.microsoft.com/office/word/2020/wordml/sdtdatahash" xmlns:w16se="http://schemas.microsoft.com/office/word/2015/wordml/symex" xmlns:wpg="http://schemas.microsoft.com/office/word/2010/wordprocessingGroup" xmlns:wpi="http://schemas.microsoft.com/office/word/2010/wordprocessingInk" xmlns:wne="http://schemas.microsoft.com/office/word/2006/wordml" xmlns:wps="http://schemas.microsoft.com/office/word/2010/wordprocessingShape" mc:Ignorable="w14 w15 w16se w16cid w16 w16cex w16sdtdh wp14">
+<w:endnotes xmlns:wpc="http://schemas.microsoft.com/office/word/2010/wordprocessingCanvas" xmlns:cx="http://schemas.microsoft.com/office/drawing/2014/chartex" xmlns:cx1="http://schemas.microsoft.com/office/drawing/2015/9/8/chartex" xmlns:cx2="http://schemas.microsoft.com/office/drawing/2015/10/21/chartex" xmlns:cx3="http://schemas.microsoft.com/office/drawing/2016/5/9/chartex" xmlns:cx4="http://schemas.microsoft.com/office/drawing/2016/5/10/chartex" xmlns:cx5="http://schemas.microsoft.com/office/drawing/2016/5/11/chartex" xmlns:cx6="http://schemas.microsoft.com/office/drawing/2016/5/12/chartex" xmlns:cx7="http://schemas.microsoft.com/office/drawing/2016/5/13/chartex" xmlns:cx8="http://schemas.microsoft.com/office/drawing/2016/5/14/chartex" xmlns:mc="http://schemas.openxmlformats.org/markup-compatibility/2006" xmlns:aink="http://schemas.microsoft.com/office/drawing/2016/ink" xmlns:am3d="http://schemas.microsoft.com/office/drawing/2017/model3d" xmlns:o="urn:schemas-microsoft-com:office:office" xmlns:oel="http://schemas.microsoft.com/office/2019/extlst" xmlns:r="http://schemas.openxmlformats.org/officeDocument/2006/relationships" xmlns:m="http://schemas.openxmlformats.org/officeDocument/2006/math" xmlns:v="urn:schemas-microsoft-com:vml" xmlns:wp14="http://schemas.microsoft.com/office/word/2010/wordprocessingDrawing" xmlns:wp="http://schemas.openxmlformats.org/drawingml/2006/wordprocessingDrawing" xmlns:w10="urn:schemas-microsoft-com:office:word" xmlns:w="http://schemas.openxmlformats.org/wordprocessingml/2006/main" xmlns:w14="http://schemas.microsoft.com/office/word/2010/wordml" xmlns:w15="http://schemas.microsoft.com/office/word/2012/wordml" xmlns:w16cex="http://schemas.microsoft.com/office/word/2018/wordml/cex" xmlns:w16cid="http://schemas.microsoft.com/office/word/2016/wordml/cid" xmlns:w16="http://schemas.microsoft.com/office/word/2018/wordml" xmlns:w16sdtdh="http://schemas.microsoft.com/office/word/2020/wordml/sdtdatahash" xmlns:w16se="http://schemas.microsoft.com/office/word/2015/wordml/symex" xmlns:wpg="http://schemas.microsoft.com/office/word/2010/wordprocessingGroup" xmlns:wpi="http://schemas.microsoft.com/office/word/2010/wordprocessingInk" xmlns:wne="http://schemas.microsoft.com/office/word/2006/wordml" xmlns:wps="http://schemas.microsoft.com/office/word/2010/wordprocessingShape" mc:Ignorable="w14 w15 w16se w16cid w16 w16cex w16sdtdh wp14">
   <w:endnote w:type="separator" w:id="-1">
     <w:p>
       <w:pPr>
@@ -471,7 +401,7 @@
 </file>
 
 <file path=word/footer1.xml><?xml version="1.0" encoding="utf-8"?>
-<w:ftr xmlns:wpc="http://schemas.microsoft.com/office/word/2010/wordprocessingCanvas" xmlns:cx="http://schemas.microsoft.com/office/drawing/2014/chartex" xmlns:cx1="http://schemas.microsoft.com/office/drawing/2015/9/8/chartex" xmlns:cx2="http://schemas.microsoft.com/office/drawing/2015/10/21/chartex" xmlns:cx3="http://schemas.microsoft.com/office/drawing/2016/5/9/chartex" xmlns:cx4="http://schemas.microsoft.com/office/drawing/2016/5/10/chartex" xmlns:cx5="http://schemas.microsoft.com/office/drawing/2016/5/11/chartex" xmlns:cx6="http://schemas.microsoft.com/office/drawing/2016/5/12/chartex" xmlns:cx7="http://schemas.microsoft.com/office/drawing/2016/5/13/chartex" xmlns:cx8="http://schemas.microsoft.com/office/drawing/2016/5/14/chartex" xmlns:mc="http://schemas.openxmlformats.org/markup-compatibility/2006" xmlns:aink="http://schemas.microsoft.com/office/drawing/2016/ink" xmlns:am3d="http://schemas.microsoft.com/office/drawing/2017/model3d" xmlns:o="urn:schemas-microsoft-com:office:office" xmlns:oel="http://schemas.microsoft.com/office/2019/extlst" xmlns:r="http://schemas.openxmlformats.org/officeDocument/2006/relationships" xmlns:m="http://schemas.openxmlformats.org/officeDocument/2006/math" xmlns:v="urn:schemas-microsoft-com:vml" xmlns:wp14="http://schemas.microsoft.com/office/word/2010/wordprocessingDrawing" xmlns:wp="http://schemas.openxmlformats.org/drawingml/2006/wordprocessingDrawing" xmlns:w10="urn:schemas-microsoft-com:office:word" xmlns:w="http://schemas.openxmlformats.org/wordprocessingml/2006/main" xmlns:w14="http://schemas.microsoft.com/office/word/2010/wordml" xmlns:w15="http://schemas.microsoft.com/office/word/2012/wordml" xmlns:w16cex="http://schemas.microsoft.com/office/word/2018/wordml/cex" xmlns:w16cid="http://schemas.microsoft.com/office/word/2016/wordml/cid" xmlns:w16="http://schemas.microsoft.com/office/word/2018/wordml" xmlns:w16du="http://schemas.microsoft.com/office/word/2023/wordml/word16du" xmlns:w16sdtdh="http://schemas.microsoft.com/office/word/2020/wordml/sdtdatahash" xmlns:w16se="http://schemas.microsoft.com/office/word/2015/wordml/symex" xmlns:wpg="http://schemas.microsoft.com/office/word/2010/wordprocessingGroup" xmlns:wpi="http://schemas.microsoft.com/office/word/2010/wordprocessingInk" xmlns:wne="http://schemas.microsoft.com/office/word/2006/wordml" xmlns:wps="http://schemas.microsoft.com/office/word/2010/wordprocessingShape" mc:Ignorable="w14 w15 w16se w16cid w16 w16cex w16sdtdh wp14">
+<w:ftr xmlns:wpc="http://schemas.microsoft.com/office/word/2010/wordprocessingCanvas" xmlns:cx="http://schemas.microsoft.com/office/drawing/2014/chartex" xmlns:cx1="http://schemas.microsoft.com/office/drawing/2015/9/8/chartex" xmlns:cx2="http://schemas.microsoft.com/office/drawing/2015/10/21/chartex" xmlns:cx3="http://schemas.microsoft.com/office/drawing/2016/5/9/chartex" xmlns:cx4="http://schemas.microsoft.com/office/drawing/2016/5/10/chartex" xmlns:cx5="http://schemas.microsoft.com/office/drawing/2016/5/11/chartex" xmlns:cx6="http://schemas.microsoft.com/office/drawing/2016/5/12/chartex" xmlns:cx7="http://schemas.microsoft.com/office/drawing/2016/5/13/chartex" xmlns:cx8="http://schemas.microsoft.com/office/drawing/2016/5/14/chartex" xmlns:mc="http://schemas.openxmlformats.org/markup-compatibility/2006" xmlns:aink="http://schemas.microsoft.com/office/drawing/2016/ink" xmlns:am3d="http://schemas.microsoft.com/office/drawing/2017/model3d" xmlns:o="urn:schemas-microsoft-com:office:office" xmlns:oel="http://schemas.microsoft.com/office/2019/extlst" xmlns:r="http://schemas.openxmlformats.org/officeDocument/2006/relationships" xmlns:m="http://schemas.openxmlformats.org/officeDocument/2006/math" xmlns:v="urn:schemas-microsoft-com:vml" xmlns:wp14="http://schemas.microsoft.com/office/word/2010/wordprocessingDrawing" xmlns:wp="http://schemas.openxmlformats.org/drawingml/2006/wordprocessingDrawing" xmlns:w10="urn:schemas-microsoft-com:office:word" xmlns:w="http://schemas.openxmlformats.org/wordprocessingml/2006/main" xmlns:w14="http://schemas.microsoft.com/office/word/2010/wordml" xmlns:w15="http://schemas.microsoft.com/office/word/2012/wordml" xmlns:w16cex="http://schemas.microsoft.com/office/word/2018/wordml/cex" xmlns:w16cid="http://schemas.microsoft.com/office/word/2016/wordml/cid" xmlns:w16="http://schemas.microsoft.com/office/word/2018/wordml" xmlns:w16sdtdh="http://schemas.microsoft.com/office/word/2020/wordml/sdtdatahash" xmlns:w16se="http://schemas.microsoft.com/office/word/2015/wordml/symex" xmlns:wpg="http://schemas.microsoft.com/office/word/2010/wordprocessingGroup" xmlns:wpi="http://schemas.microsoft.com/office/word/2010/wordprocessingInk" xmlns:wne="http://schemas.microsoft.com/office/word/2006/wordml" xmlns:wps="http://schemas.microsoft.com/office/word/2010/wordprocessingShape" mc:Ignorable="w14 w15 w16se w16cid w16 w16cex w16sdtdh wp14">
   <w:p>
     <w:pPr>
       <w:pStyle w:val="Footer"/>
@@ -481,7 +411,7 @@
 </file>
 
 <file path=word/footer2.xml><?xml version="1.0" encoding="utf-8"?>
-<w:ftr xmlns:wpc="http://schemas.microsoft.com/office/word/2010/wordprocessingCanvas" xmlns:cx="http://schemas.microsoft.com/office/drawing/2014/chartex" xmlns:cx1="http://schemas.microsoft.com/office/drawing/2015/9/8/chartex" xmlns:cx2="http://schemas.microsoft.com/office/drawing/2015/10/21/chartex" xmlns:cx3="http://schemas.microsoft.com/office/drawing/2016/5/9/chartex" xmlns:cx4="http://schemas.microsoft.com/office/drawing/2016/5/10/chartex" xmlns:cx5="http://schemas.microsoft.com/office/drawing/2016/5/11/chartex" xmlns:cx6="http://schemas.microsoft.com/office/drawing/2016/5/12/chartex" xmlns:cx7="http://schemas.microsoft.com/office/drawing/2016/5/13/chartex" xmlns:cx8="http://schemas.microsoft.com/office/drawing/2016/5/14/chartex" xmlns:mc="http://schemas.openxmlformats.org/markup-compatibility/2006" xmlns:aink="http://schemas.microsoft.com/office/drawing/2016/ink" xmlns:am3d="http://schemas.microsoft.com/office/drawing/2017/model3d" xmlns:o="urn:schemas-microsoft-com:office:office" xmlns:oel="http://schemas.microsoft.com/office/2019/extlst" xmlns:r="http://schemas.openxmlformats.org/officeDocument/2006/relationships" xmlns:m="http://schemas.openxmlformats.org/officeDocument/2006/math" xmlns:v="urn:schemas-microsoft-com:vml" xmlns:wp14="http://schemas.microsoft.com/office/word/2010/wordprocessingDrawing" xmlns:wp="http://schemas.openxmlformats.org/drawingml/2006/wordprocessingDrawing" xmlns:w10="urn:schemas-microsoft-com:office:word" xmlns:w="http://schemas.openxmlformats.org/wordprocessingml/2006/main" xmlns:w14="http://schemas.microsoft.com/office/word/2010/wordml" xmlns:w15="http://schemas.microsoft.com/office/word/2012/wordml" xmlns:w16cex="http://schemas.microsoft.com/office/word/2018/wordml/cex" xmlns:w16cid="http://schemas.microsoft.com/office/word/2016/wordml/cid" xmlns:w16="http://schemas.microsoft.com/office/word/2018/wordml" xmlns:w16du="http://schemas.microsoft.com/office/word/2023/wordml/word16du" xmlns:w16sdtdh="http://schemas.microsoft.com/office/word/2020/wordml/sdtdatahash" xmlns:w16se="http://schemas.microsoft.com/office/word/2015/wordml/symex" xmlns:wpg="http://schemas.microsoft.com/office/word/2010/wordprocessingGroup" xmlns:wpi="http://schemas.microsoft.com/office/word/2010/wordprocessingInk" xmlns:wne="http://schemas.microsoft.com/office/word/2006/wordml" xmlns:wps="http://schemas.microsoft.com/office/word/2010/wordprocessingShape" mc:Ignorable="w14 w15 w16se w16cid w16 w16cex w16sdtdh wp14">
+<w:ftr xmlns:wpc="http://schemas.microsoft.com/office/word/2010/wordprocessingCanvas" xmlns:cx="http://schemas.microsoft.com/office/drawing/2014/chartex" xmlns:cx1="http://schemas.microsoft.com/office/drawing/2015/9/8/chartex" xmlns:cx2="http://schemas.microsoft.com/office/drawing/2015/10/21/chartex" xmlns:cx3="http://schemas.microsoft.com/office/drawing/2016/5/9/chartex" xmlns:cx4="http://schemas.microsoft.com/office/drawing/2016/5/10/chartex" xmlns:cx5="http://schemas.microsoft.com/office/drawing/2016/5/11/chartex" xmlns:cx6="http://schemas.microsoft.com/office/drawing/2016/5/12/chartex" xmlns:cx7="http://schemas.microsoft.com/office/drawing/2016/5/13/chartex" xmlns:cx8="http://schemas.microsoft.com/office/drawing/2016/5/14/chartex" xmlns:mc="http://schemas.openxmlformats.org/markup-compatibility/2006" xmlns:aink="http://schemas.microsoft.com/office/drawing/2016/ink" xmlns:am3d="http://schemas.microsoft.com/office/drawing/2017/model3d" xmlns:o="urn:schemas-microsoft-com:office:office" xmlns:oel="http://schemas.microsoft.com/office/2019/extlst" xmlns:r="http://schemas.openxmlformats.org/officeDocument/2006/relationships" xmlns:m="http://schemas.openxmlformats.org/officeDocument/2006/math" xmlns:v="urn:schemas-microsoft-com:vml" xmlns:wp14="http://schemas.microsoft.com/office/word/2010/wordprocessingDrawing" xmlns:wp="http://schemas.openxmlformats.org/drawingml/2006/wordprocessingDrawing" xmlns:w10="urn:schemas-microsoft-com:office:word" xmlns:w="http://schemas.openxmlformats.org/wordprocessingml/2006/main" xmlns:w14="http://schemas.microsoft.com/office/word/2010/wordml" xmlns:w15="http://schemas.microsoft.com/office/word/2012/wordml" xmlns:w16cex="http://schemas.microsoft.com/office/word/2018/wordml/cex" xmlns:w16cid="http://schemas.microsoft.com/office/word/2016/wordml/cid" xmlns:w16="http://schemas.microsoft.com/office/word/2018/wordml" xmlns:w16sdtdh="http://schemas.microsoft.com/office/word/2020/wordml/sdtdatahash" xmlns:w16se="http://schemas.microsoft.com/office/word/2015/wordml/symex" xmlns:wpg="http://schemas.microsoft.com/office/word/2010/wordprocessingGroup" xmlns:wpi="http://schemas.microsoft.com/office/word/2010/wordprocessingInk" xmlns:wne="http://schemas.microsoft.com/office/word/2006/wordml" xmlns:wps="http://schemas.microsoft.com/office/word/2010/wordprocessingShape" mc:Ignorable="w14 w15 w16se w16cid w16 w16cex w16sdtdh wp14">
   <w:p>
     <w:pPr>
       <w:pStyle w:val="Footer"/>
@@ -491,7 +421,7 @@
 </file>
 
 <file path=word/footer3.xml><?xml version="1.0" encoding="utf-8"?>
-<w:ftr xmlns:wpc="http://schemas.microsoft.com/office/word/2010/wordprocessingCanvas" xmlns:cx="http://schemas.microsoft.com/office/drawing/2014/chartex" xmlns:cx1="http://schemas.microsoft.com/office/drawing/2015/9/8/chartex" xmlns:cx2="http://schemas.microsoft.com/office/drawing/2015/10/21/chartex" xmlns:cx3="http://schemas.microsoft.com/office/drawing/2016/5/9/chartex" xmlns:cx4="http://schemas.microsoft.com/office/drawing/2016/5/10/chartex" xmlns:cx5="http://schemas.microsoft.com/office/drawing/2016/5/11/chartex" xmlns:cx6="http://schemas.microsoft.com/office/drawing/2016/5/12/chartex" xmlns:cx7="http://schemas.microsoft.com/office/drawing/2016/5/13/chartex" xmlns:cx8="http://schemas.microsoft.com/office/drawing/2016/5/14/chartex" xmlns:mc="http://schemas.openxmlformats.org/markup-compatibility/2006" xmlns:aink="http://schemas.microsoft.com/office/drawing/2016/ink" xmlns:am3d="http://schemas.microsoft.com/office/drawing/2017/model3d" xmlns:o="urn:schemas-microsoft-com:office:office" xmlns:oel="http://schemas.microsoft.com/office/2019/extlst" xmlns:r="http://schemas.openxmlformats.org/officeDocument/2006/relationships" xmlns:m="http://schemas.openxmlformats.org/officeDocument/2006/math" xmlns:v="urn:schemas-microsoft-com:vml" xmlns:wp14="http://schemas.microsoft.com/office/word/2010/wordprocessingDrawing" xmlns:wp="http://schemas.openxmlformats.org/drawingml/2006/wordprocessingDrawing" xmlns:w10="urn:schemas-microsoft-com:office:word" xmlns:w="http://schemas.openxmlformats.org/wordprocessingml/2006/main" xmlns:w14="http://schemas.microsoft.com/office/word/2010/wordml" xmlns:w15="http://schemas.microsoft.com/office/word/2012/wordml" xmlns:w16cex="http://schemas.microsoft.com/office/word/2018/wordml/cex" xmlns:w16cid="http://schemas.microsoft.com/office/word/2016/wordml/cid" xmlns:w16="http://schemas.microsoft.com/office/word/2018/wordml" xmlns:w16du="http://schemas.microsoft.com/office/word/2023/wordml/word16du" xmlns:w16sdtdh="http://schemas.microsoft.com/office/word/2020/wordml/sdtdatahash" xmlns:w16se="http://schemas.microsoft.com/office/word/2015/wordml/symex" xmlns:wpg="http://schemas.microsoft.com/office/word/2010/wordprocessingGroup" xmlns:wpi="http://schemas.microsoft.com/office/word/2010/wordprocessingInk" xmlns:wne="http://schemas.microsoft.com/office/word/2006/wordml" xmlns:wps="http://schemas.microsoft.com/office/word/2010/wordprocessingShape" mc:Ignorable="w14 w15 w16se w16cid w16 w16cex w16sdtdh wp14">
+<w:ftr xmlns:wpc="http://schemas.microsoft.com/office/word/2010/wordprocessingCanvas" xmlns:cx="http://schemas.microsoft.com/office/drawing/2014/chartex" xmlns:cx1="http://schemas.microsoft.com/office/drawing/2015/9/8/chartex" xmlns:cx2="http://schemas.microsoft.com/office/drawing/2015/10/21/chartex" xmlns:cx3="http://schemas.microsoft.com/office/drawing/2016/5/9/chartex" xmlns:cx4="http://schemas.microsoft.com/office/drawing/2016/5/10/chartex" xmlns:cx5="http://schemas.microsoft.com/office/drawing/2016/5/11/chartex" xmlns:cx6="http://schemas.microsoft.com/office/drawing/2016/5/12/chartex" xmlns:cx7="http://schemas.microsoft.com/office/drawing/2016/5/13/chartex" xmlns:cx8="http://schemas.microsoft.com/office/drawing/2016/5/14/chartex" xmlns:mc="http://schemas.openxmlformats.org/markup-compatibility/2006" xmlns:aink="http://schemas.microsoft.com/office/drawing/2016/ink" xmlns:am3d="http://schemas.microsoft.com/office/drawing/2017/model3d" xmlns:o="urn:schemas-microsoft-com:office:office" xmlns:oel="http://schemas.microsoft.com/office/2019/extlst" xmlns:r="http://schemas.openxmlformats.org/officeDocument/2006/relationships" xmlns:m="http://schemas.openxmlformats.org/officeDocument/2006/math" xmlns:v="urn:schemas-microsoft-com:vml" xmlns:wp14="http://schemas.microsoft.com/office/word/2010/wordprocessingDrawing" xmlns:wp="http://schemas.openxmlformats.org/drawingml/2006/wordprocessingDrawing" xmlns:w10="urn:schemas-microsoft-com:office:word" xmlns:w="http://schemas.openxmlformats.org/wordprocessingml/2006/main" xmlns:w14="http://schemas.microsoft.com/office/word/2010/wordml" xmlns:w15="http://schemas.microsoft.com/office/word/2012/wordml" xmlns:w16cex="http://schemas.microsoft.com/office/word/2018/wordml/cex" xmlns:w16cid="http://schemas.microsoft.com/office/word/2016/wordml/cid" xmlns:w16="http://schemas.microsoft.com/office/word/2018/wordml" xmlns:w16sdtdh="http://schemas.microsoft.com/office/word/2020/wordml/sdtdatahash" xmlns:w16se="http://schemas.microsoft.com/office/word/2015/wordml/symex" xmlns:wpg="http://schemas.microsoft.com/office/word/2010/wordprocessingGroup" xmlns:wpi="http://schemas.microsoft.com/office/word/2010/wordprocessingInk" xmlns:wne="http://schemas.microsoft.com/office/word/2006/wordml" xmlns:wps="http://schemas.microsoft.com/office/word/2010/wordprocessingShape" mc:Ignorable="w14 w15 w16se w16cid w16 w16cex w16sdtdh wp14">
   <w:p>
     <w:pPr>
       <w:pStyle w:val="Footer"/>
@@ -501,7 +431,7 @@
 </file>
 
 <file path=word/footnotes.xml><?xml version="1.0" encoding="utf-8"?>
-<w:footnotes xmlns:wpc="http://schemas.microsoft.com/office/word/2010/wordprocessingCanvas" xmlns:cx="http://schemas.microsoft.com/office/drawing/2014/chartex" xmlns:cx1="http://schemas.microsoft.com/office/drawing/2015/9/8/chartex" xmlns:cx2="http://schemas.microsoft.com/office/drawing/2015/10/21/chartex" xmlns:cx3="http://schemas.microsoft.com/office/drawing/2016/5/9/chartex" xmlns:cx4="http://schemas.microsoft.com/office/drawing/2016/5/10/chartex" xmlns:cx5="http://schemas.microsoft.com/office/drawing/2016/5/11/chartex" xmlns:cx6="http://schemas.microsoft.com/office/drawing/2016/5/12/chartex" xmlns:cx7="http://schemas.microsoft.com/office/drawing/2016/5/13/chartex" xmlns:cx8="http://schemas.microsoft.com/office/drawing/2016/5/14/chartex" xmlns:mc="http://schemas.openxmlformats.org/markup-compatibility/2006" xmlns:aink="http://schemas.microsoft.com/office/drawing/2016/ink" xmlns:am3d="http://schemas.microsoft.com/office/drawing/2017/model3d" xmlns:o="urn:schemas-microsoft-com:office:office" xmlns:oel="http://schemas.microsoft.com/office/2019/extlst" xmlns:r="http://schemas.openxmlformats.org/officeDocument/2006/relationships" xmlns:m="http://schemas.openxmlformats.org/officeDocument/2006/math" xmlns:v="urn:schemas-microsoft-com:vml" xmlns:wp14="http://schemas.microsoft.com/office/word/2010/wordprocessingDrawing" xmlns:wp="http://schemas.openxmlformats.org/drawingml/2006/wordprocessingDrawing" xmlns:w10="urn:schemas-microsoft-com:office:word" xmlns:w="http://schemas.openxmlformats.org/wordprocessingml/2006/main" xmlns:w14="http://schemas.microsoft.com/office/word/2010/wordml" xmlns:w15="http://schemas.microsoft.com/office/word/2012/wordml" xmlns:w16cex="http://schemas.microsoft.com/office/word/2018/wordml/cex" xmlns:w16cid="http://schemas.microsoft.com/office/word/2016/wordml/cid" xmlns:w16="http://schemas.microsoft.com/office/word/2018/wordml" xmlns:w16du="http://schemas.microsoft.com/office/word/2023/wordml/word16du" xmlns:w16sdtdh="http://schemas.microsoft.com/office/word/2020/wordml/sdtdatahash" xmlns:w16se="http://schemas.microsoft.com/office/word/2015/wordml/symex" xmlns:wpg="http://schemas.microsoft.com/office/word/2010/wordprocessingGroup" xmlns:wpi="http://schemas.microsoft.com/office/word/2010/wordprocessingInk" xmlns:wne="http://schemas.microsoft.com/office/word/2006/wordml" xmlns:wps="http://schemas.microsoft.com/office/word/2010/wordprocessingShape" mc:Ignorable="w14 w15 w16se w16cid w16 w16cex w16sdtdh wp14">
+<w:footnotes xmlns:wpc="http://schemas.microsoft.com/office/word/2010/wordprocessingCanvas" xmlns:cx="http://schemas.microsoft.com/office/drawing/2014/chartex" xmlns:cx1="http://schemas.microsoft.com/office/drawing/2015/9/8/chartex" xmlns:cx2="http://schemas.microsoft.com/office/drawing/2015/10/21/chartex" xmlns:cx3="http://schemas.microsoft.com/office/drawing/2016/5/9/chartex" xmlns:cx4="http://schemas.microsoft.com/office/drawing/2016/5/10/chartex" xmlns:cx5="http://schemas.microsoft.com/office/drawing/2016/5/11/chartex" xmlns:cx6="http://schemas.microsoft.com/office/drawing/2016/5/12/chartex" xmlns:cx7="http://schemas.microsoft.com/office/drawing/2016/5/13/chartex" xmlns:cx8="http://schemas.microsoft.com/office/drawing/2016/5/14/chartex" xmlns:mc="http://schemas.openxmlformats.org/markup-compatibility/2006" xmlns:aink="http://schemas.microsoft.com/office/drawing/2016/ink" xmlns:am3d="http://schemas.microsoft.com/office/drawing/2017/model3d" xmlns:o="urn:schemas-microsoft-com:office:office" xmlns:oel="http://schemas.microsoft.com/office/2019/extlst" xmlns:r="http://schemas.openxmlformats.org/officeDocument/2006/relationships" xmlns:m="http://schemas.openxmlformats.org/officeDocument/2006/math" xmlns:v="urn:schemas-microsoft-com:vml" xmlns:wp14="http://schemas.microsoft.com/office/word/2010/wordprocessingDrawing" xmlns:wp="http://schemas.openxmlformats.org/drawingml/2006/wordprocessingDrawing" xmlns:w10="urn:schemas-microsoft-com:office:word" xmlns:w="http://schemas.openxmlformats.org/wordprocessingml/2006/main" xmlns:w14="http://schemas.microsoft.com/office/word/2010/wordml" xmlns:w15="http://schemas.microsoft.com/office/word/2012/wordml" xmlns:w16cex="http://schemas.microsoft.com/office/word/2018/wordml/cex" xmlns:w16cid="http://schemas.microsoft.com/office/word/2016/wordml/cid" xmlns:w16="http://schemas.microsoft.com/office/word/2018/wordml" xmlns:w16sdtdh="http://schemas.microsoft.com/office/word/2020/wordml/sdtdatahash" xmlns:w16se="http://schemas.microsoft.com/office/word/2015/wordml/symex" xmlns:wpg="http://schemas.microsoft.com/office/word/2010/wordprocessingGroup" xmlns:wpi="http://schemas.microsoft.com/office/word/2010/wordprocessingInk" xmlns:wne="http://schemas.microsoft.com/office/word/2006/wordml" xmlns:wps="http://schemas.microsoft.com/office/word/2010/wordprocessingShape" mc:Ignorable="w14 w15 w16se w16cid w16 w16cex w16sdtdh wp14">
   <w:footnote w:type="separator" w:id="-1">
     <w:p>
       <w:pPr>
@@ -533,7 +463,7 @@
 </file>
 
 <file path=word/header1.xml><?xml version="1.0" encoding="utf-8"?>
-<w:hdr xmlns:wpc="http://schemas.microsoft.com/office/word/2010/wordprocessingCanvas" xmlns:cx="http://schemas.microsoft.com/office/drawing/2014/chartex" xmlns:cx1="http://schemas.microsoft.com/office/drawing/2015/9/8/chartex" xmlns:cx2="http://schemas.microsoft.com/office/drawing/2015/10/21/chartex" xmlns:cx3="http://schemas.microsoft.com/office/drawing/2016/5/9/chartex" xmlns:cx4="http://schemas.microsoft.com/office/drawing/2016/5/10/chartex" xmlns:cx5="http://schemas.microsoft.com/office/drawing/2016/5/11/chartex" xmlns:cx6="http://schemas.microsoft.com/office/drawing/2016/5/12/chartex" xmlns:cx7="http://schemas.microsoft.com/office/drawing/2016/5/13/chartex" xmlns:cx8="http://schemas.microsoft.com/office/drawing/2016/5/14/chartex" xmlns:mc="http://schemas.openxmlformats.org/markup-compatibility/2006" xmlns:aink="http://schemas.microsoft.com/office/drawing/2016/ink" xmlns:am3d="http://schemas.microsoft.com/office/drawing/2017/model3d" xmlns:o="urn:schemas-microsoft-com:office:office" xmlns:oel="http://schemas.microsoft.com/office/2019/extlst" xmlns:r="http://schemas.openxmlformats.org/officeDocument/2006/relationships" xmlns:m="http://schemas.openxmlformats.org/officeDocument/2006/math" xmlns:v="urn:schemas-microsoft-com:vml" xmlns:wp14="http://schemas.microsoft.com/office/word/2010/wordprocessingDrawing" xmlns:wp="http://schemas.openxmlformats.org/drawingml/2006/wordprocessingDrawing" xmlns:w10="urn:schemas-microsoft-com:office:word" xmlns:w="http://schemas.openxmlformats.org/wordprocessingml/2006/main" xmlns:w14="http://schemas.microsoft.com/office/word/2010/wordml" xmlns:w15="http://schemas.microsoft.com/office/word/2012/wordml" xmlns:w16cex="http://schemas.microsoft.com/office/word/2018/wordml/cex" xmlns:w16cid="http://schemas.microsoft.com/office/word/2016/wordml/cid" xmlns:w16="http://schemas.microsoft.com/office/word/2018/wordml" xmlns:w16du="http://schemas.microsoft.com/office/word/2023/wordml/word16du" xmlns:w16sdtdh="http://schemas.microsoft.com/office/word/2020/wordml/sdtdatahash" xmlns:w16se="http://schemas.microsoft.com/office/word/2015/wordml/symex" xmlns:wpg="http://schemas.microsoft.com/office/word/2010/wordprocessingGroup" xmlns:wpi="http://schemas.microsoft.com/office/word/2010/wordprocessingInk" xmlns:wne="http://schemas.microsoft.com/office/word/2006/wordml" xmlns:wps="http://schemas.microsoft.com/office/word/2010/wordprocessingShape" mc:Ignorable="w14 w15 w16se w16cid w16 w16cex w16sdtdh wp14">
+<w:hdr xmlns:wpc="http://schemas.microsoft.com/office/word/2010/wordprocessingCanvas" xmlns:cx="http://schemas.microsoft.com/office/drawing/2014/chartex" xmlns:cx1="http://schemas.microsoft.com/office/drawing/2015/9/8/chartex" xmlns:cx2="http://schemas.microsoft.com/office/drawing/2015/10/21/chartex" xmlns:cx3="http://schemas.microsoft.com/office/drawing/2016/5/9/chartex" xmlns:cx4="http://schemas.microsoft.com/office/drawing/2016/5/10/chartex" xmlns:cx5="http://schemas.microsoft.com/office/drawing/2016/5/11/chartex" xmlns:cx6="http://schemas.microsoft.com/office/drawing/2016/5/12/chartex" xmlns:cx7="http://schemas.microsoft.com/office/drawing/2016/5/13/chartex" xmlns:cx8="http://schemas.microsoft.com/office/drawing/2016/5/14/chartex" xmlns:mc="http://schemas.openxmlformats.org/markup-compatibility/2006" xmlns:aink="http://schemas.microsoft.com/office/drawing/2016/ink" xmlns:am3d="http://schemas.microsoft.com/office/drawing/2017/model3d" xmlns:o="urn:schemas-microsoft-com:office:office" xmlns:oel="http://schemas.microsoft.com/office/2019/extlst" xmlns:r="http://schemas.openxmlformats.org/officeDocument/2006/relationships" xmlns:m="http://schemas.openxmlformats.org/officeDocument/2006/math" xmlns:v="urn:schemas-microsoft-com:vml" xmlns:wp14="http://schemas.microsoft.com/office/word/2010/wordprocessingDrawing" xmlns:wp="http://schemas.openxmlformats.org/drawingml/2006/wordprocessingDrawing" xmlns:w10="urn:schemas-microsoft-com:office:word" xmlns:w="http://schemas.openxmlformats.org/wordprocessingml/2006/main" xmlns:w14="http://schemas.microsoft.com/office/word/2010/wordml" xmlns:w15="http://schemas.microsoft.com/office/word/2012/wordml" xmlns:w16cex="http://schemas.microsoft.com/office/word/2018/wordml/cex" xmlns:w16cid="http://schemas.microsoft.com/office/word/2016/wordml/cid" xmlns:w16="http://schemas.microsoft.com/office/word/2018/wordml" xmlns:w16sdtdh="http://schemas.microsoft.com/office/word/2020/wordml/sdtdatahash" xmlns:w16se="http://schemas.microsoft.com/office/word/2015/wordml/symex" xmlns:wpg="http://schemas.microsoft.com/office/word/2010/wordprocessingGroup" xmlns:wpi="http://schemas.microsoft.com/office/word/2010/wordprocessingInk" xmlns:wne="http://schemas.microsoft.com/office/word/2006/wordml" xmlns:wps="http://schemas.microsoft.com/office/word/2010/wordprocessingShape" mc:Ignorable="w14 w15 w16se w16cid w16 w16cex w16sdtdh wp14">
   <w:p>
     <w:pPr>
       <w:pStyle w:val="Header"/>
@@ -543,7 +473,7 @@
 </file>
 
 <file path=word/header2.xml><?xml version="1.0" encoding="utf-8"?>
-<w:hdr xmlns:wpc="http://schemas.microsoft.com/office/word/2010/wordprocessingCanvas" xmlns:cx="http://schemas.microsoft.com/office/drawing/2014/chartex" xmlns:cx1="http://schemas.microsoft.com/office/drawing/2015/9/8/chartex" xmlns:cx2="http://schemas.microsoft.com/office/drawing/2015/10/21/chartex" xmlns:cx3="http://schemas.microsoft.com/office/drawing/2016/5/9/chartex" xmlns:cx4="http://schemas.microsoft.com/office/drawing/2016/5/10/chartex" xmlns:cx5="http://schemas.microsoft.com/office/drawing/2016/5/11/chartex" xmlns:cx6="http://schemas.microsoft.com/office/drawing/2016/5/12/chartex" xmlns:cx7="http://schemas.microsoft.com/office/drawing/2016/5/13/chartex" xmlns:cx8="http://schemas.microsoft.com/office/drawing/2016/5/14/chartex" xmlns:mc="http://schemas.openxmlformats.org/markup-compatibility/2006" xmlns:aink="http://schemas.microsoft.com/office/drawing/2016/ink" xmlns:am3d="http://schemas.microsoft.com/office/drawing/2017/model3d" xmlns:o="urn:schemas-microsoft-com:office:office" xmlns:oel="http://schemas.microsoft.com/office/2019/extlst" xmlns:r="http://schemas.openxmlformats.org/officeDocument/2006/relationships" xmlns:m="http://schemas.openxmlformats.org/officeDocument/2006/math" xmlns:v="urn:schemas-microsoft-com:vml" xmlns:wp14="http://schemas.microsoft.com/office/word/2010/wordprocessingDrawing" xmlns:wp="http://schemas.openxmlformats.org/drawingml/2006/wordprocessingDrawing" xmlns:w10="urn:schemas-microsoft-com:office:word" xmlns:w="http://schemas.openxmlformats.org/wordprocessingml/2006/main" xmlns:w14="http://schemas.microsoft.com/office/word/2010/wordml" xmlns:w15="http://schemas.microsoft.com/office/word/2012/wordml" xmlns:w16cex="http://schemas.microsoft.com/office/word/2018/wordml/cex" xmlns:w16cid="http://schemas.microsoft.com/office/word/2016/wordml/cid" xmlns:w16="http://schemas.microsoft.com/office/word/2018/wordml" xmlns:w16du="http://schemas.microsoft.com/office/word/2023/wordml/word16du" xmlns:w16sdtdh="http://schemas.microsoft.com/office/word/2020/wordml/sdtdatahash" xmlns:w16se="http://schemas.microsoft.com/office/word/2015/wordml/symex" xmlns:wpg="http://schemas.microsoft.com/office/word/2010/wordprocessingGroup" xmlns:wpi="http://schemas.microsoft.com/office/word/2010/wordprocessingInk" xmlns:wne="http://schemas.microsoft.com/office/word/2006/wordml" xmlns:wps="http://schemas.microsoft.com/office/word/2010/wordprocessingShape" mc:Ignorable="w14 w15 w16se w16cid w16 w16cex w16sdtdh wp14">
+<w:hdr xmlns:wpc="http://schemas.microsoft.com/office/word/2010/wordprocessingCanvas" xmlns:cx="http://schemas.microsoft.com/office/drawing/2014/chartex" xmlns:cx1="http://schemas.microsoft.com/office/drawing/2015/9/8/chartex" xmlns:cx2="http://schemas.microsoft.com/office/drawing/2015/10/21/chartex" xmlns:cx3="http://schemas.microsoft.com/office/drawing/2016/5/9/chartex" xmlns:cx4="http://schemas.microsoft.com/office/drawing/2016/5/10/chartex" xmlns:cx5="http://schemas.microsoft.com/office/drawing/2016/5/11/chartex" xmlns:cx6="http://schemas.microsoft.com/office/drawing/2016/5/12/chartex" xmlns:cx7="http://schemas.microsoft.com/office/drawing/2016/5/13/chartex" xmlns:cx8="http://schemas.microsoft.com/office/drawing/2016/5/14/chartex" xmlns:mc="http://schemas.openxmlformats.org/markup-compatibility/2006" xmlns:aink="http://schemas.microsoft.com/office/drawing/2016/ink" xmlns:am3d="http://schemas.microsoft.com/office/drawing/2017/model3d" xmlns:o="urn:schemas-microsoft-com:office:office" xmlns:oel="http://schemas.microsoft.com/office/2019/extlst" xmlns:r="http://schemas.openxmlformats.org/officeDocument/2006/relationships" xmlns:m="http://schemas.openxmlformats.org/officeDocument/2006/math" xmlns:v="urn:schemas-microsoft-com:vml" xmlns:wp14="http://schemas.microsoft.com/office/word/2010/wordprocessingDrawing" xmlns:wp="http://schemas.openxmlformats.org/drawingml/2006/wordprocessingDrawing" xmlns:w10="urn:schemas-microsoft-com:office:word" xmlns:w="http://schemas.openxmlformats.org/wordprocessingml/2006/main" xmlns:w14="http://schemas.microsoft.com/office/word/2010/wordml" xmlns:w15="http://schemas.microsoft.com/office/word/2012/wordml" xmlns:w16cex="http://schemas.microsoft.com/office/word/2018/wordml/cex" xmlns:w16cid="http://schemas.microsoft.com/office/word/2016/wordml/cid" xmlns:w16="http://schemas.microsoft.com/office/word/2018/wordml" xmlns:w16sdtdh="http://schemas.microsoft.com/office/word/2020/wordml/sdtdatahash" xmlns:w16se="http://schemas.microsoft.com/office/word/2015/wordml/symex" xmlns:wpg="http://schemas.microsoft.com/office/word/2010/wordprocessingGroup" xmlns:wpi="http://schemas.microsoft.com/office/word/2010/wordprocessingInk" xmlns:wne="http://schemas.microsoft.com/office/word/2006/wordml" xmlns:wps="http://schemas.microsoft.com/office/word/2010/wordprocessingShape" mc:Ignorable="w14 w15 w16se w16cid w16 w16cex w16sdtdh wp14">
   <w:p>
     <w:pPr>
       <w:pStyle w:val="Header"/>
@@ -554,7 +484,7 @@
 </file>
 
 <file path=word/header3.xml><?xml version="1.0" encoding="utf-8"?>
-<w:hdr xmlns:wpc="http://schemas.microsoft.com/office/word/2010/wordprocessingCanvas" xmlns:cx="http://schemas.microsoft.com/office/drawing/2014/chartex" xmlns:cx1="http://schemas.microsoft.com/office/drawing/2015/9/8/chartex" xmlns:cx2="http://schemas.microsoft.com/office/drawing/2015/10/21/chartex" xmlns:cx3="http://schemas.microsoft.com/office/drawing/2016/5/9/chartex" xmlns:cx4="http://schemas.microsoft.com/office/drawing/2016/5/10/chartex" xmlns:cx5="http://schemas.microsoft.com/office/drawing/2016/5/11/chartex" xmlns:cx6="http://schemas.microsoft.com/office/drawing/2016/5/12/chartex" xmlns:cx7="http://schemas.microsoft.com/office/drawing/2016/5/13/chartex" xmlns:cx8="http://schemas.microsoft.com/office/drawing/2016/5/14/chartex" xmlns:mc="http://schemas.openxmlformats.org/markup-compatibility/2006" xmlns:aink="http://schemas.microsoft.com/office/drawing/2016/ink" xmlns:am3d="http://schemas.microsoft.com/office/drawing/2017/model3d" xmlns:o="urn:schemas-microsoft-com:office:office" xmlns:oel="http://schemas.microsoft.com/office/2019/extlst" xmlns:r="http://schemas.openxmlformats.org/officeDocument/2006/relationships" xmlns:m="http://schemas.openxmlformats.org/officeDocument/2006/math" xmlns:v="urn:schemas-microsoft-com:vml" xmlns:wp14="http://schemas.microsoft.com/office/word/2010/wordprocessingDrawing" xmlns:wp="http://schemas.openxmlformats.org/drawingml/2006/wordprocessingDrawing" xmlns:w10="urn:schemas-microsoft-com:office:word" xmlns:w="http://schemas.openxmlformats.org/wordprocessingml/2006/main" xmlns:w14="http://schemas.microsoft.com/office/word/2010/wordml" xmlns:w15="http://schemas.microsoft.com/office/word/2012/wordml" xmlns:w16cex="http://schemas.microsoft.com/office/word/2018/wordml/cex" xmlns:w16cid="http://schemas.microsoft.com/office/word/2016/wordml/cid" xmlns:w16="http://schemas.microsoft.com/office/word/2018/wordml" xmlns:w16du="http://schemas.microsoft.com/office/word/2023/wordml/word16du" xmlns:w16sdtdh="http://schemas.microsoft.com/office/word/2020/wordml/sdtdatahash" xmlns:w16se="http://schemas.microsoft.com/office/word/2015/wordml/symex" xmlns:wpg="http://schemas.microsoft.com/office/word/2010/wordprocessingGroup" xmlns:wpi="http://schemas.microsoft.com/office/word/2010/wordprocessingInk" xmlns:wne="http://schemas.microsoft.com/office/word/2006/wordml" xmlns:wps="http://schemas.microsoft.com/office/word/2010/wordprocessingShape" mc:Ignorable="w14 w15 w16se w16cid w16 w16cex w16sdtdh wp14">
+<w:hdr xmlns:wpc="http://schemas.microsoft.com/office/word/2010/wordprocessingCanvas" xmlns:cx="http://schemas.microsoft.com/office/drawing/2014/chartex" xmlns:cx1="http://schemas.microsoft.com/office/drawing/2015/9/8/chartex" xmlns:cx2="http://schemas.microsoft.com/office/drawing/2015/10/21/chartex" xmlns:cx3="http://schemas.microsoft.com/office/drawing/2016/5/9/chartex" xmlns:cx4="http://schemas.microsoft.com/office/drawing/2016/5/10/chartex" xmlns:cx5="http://schemas.microsoft.com/office/drawing/2016/5/11/chartex" xmlns:cx6="http://schemas.microsoft.com/office/drawing/2016/5/12/chartex" xmlns:cx7="http://schemas.microsoft.com/office/drawing/2016/5/13/chartex" xmlns:cx8="http://schemas.microsoft.com/office/drawing/2016/5/14/chartex" xmlns:mc="http://schemas.openxmlformats.org/markup-compatibility/2006" xmlns:aink="http://schemas.microsoft.com/office/drawing/2016/ink" xmlns:am3d="http://schemas.microsoft.com/office/drawing/2017/model3d" xmlns:o="urn:schemas-microsoft-com:office:office" xmlns:oel="http://schemas.microsoft.com/office/2019/extlst" xmlns:r="http://schemas.openxmlformats.org/officeDocument/2006/relationships" xmlns:m="http://schemas.openxmlformats.org/officeDocument/2006/math" xmlns:v="urn:schemas-microsoft-com:vml" xmlns:wp14="http://schemas.microsoft.com/office/word/2010/wordprocessingDrawing" xmlns:wp="http://schemas.openxmlformats.org/drawingml/2006/wordprocessingDrawing" xmlns:w10="urn:schemas-microsoft-com:office:word" xmlns:w="http://schemas.openxmlformats.org/wordprocessingml/2006/main" xmlns:w14="http://schemas.microsoft.com/office/word/2010/wordml" xmlns:w15="http://schemas.microsoft.com/office/word/2012/wordml" xmlns:w16cex="http://schemas.microsoft.com/office/word/2018/wordml/cex" xmlns:w16cid="http://schemas.microsoft.com/office/word/2016/wordml/cid" xmlns:w16="http://schemas.microsoft.com/office/word/2018/wordml" xmlns:w16sdtdh="http://schemas.microsoft.com/office/word/2020/wordml/sdtdatahash" xmlns:w16se="http://schemas.microsoft.com/office/word/2015/wordml/symex" xmlns:wpg="http://schemas.microsoft.com/office/word/2010/wordprocessingGroup" xmlns:wpi="http://schemas.microsoft.com/office/word/2010/wordprocessingInk" xmlns:wne="http://schemas.microsoft.com/office/word/2006/wordml" xmlns:wps="http://schemas.microsoft.com/office/word/2010/wordprocessingShape" mc:Ignorable="w14 w15 w16se w16cid w16 w16cex w16sdtdh wp14">
   <w:tbl>
     <w:tblPr>
       <w:tblStyle w:val="TableGrid"/>
@@ -789,18 +719,8 @@
               <w:sz w:val="22"/>
               <w:szCs w:val="22"/>
             </w:rPr>
-            <w:t xml:space="preserve">- Emotional speech visualization and </w:t>
+            <w:t>- Emotional speech visualization and annotation</w:t>
           </w:r>
-          <w:proofErr w:type="gramStart"/>
-          <w:r>
-            <w:rPr>
-              <w:rFonts w:asciiTheme="minorHAnsi" w:hAnsiTheme="minorHAnsi"/>
-              <w:sz w:val="22"/>
-              <w:szCs w:val="22"/>
-            </w:rPr>
-            <w:t>annotation</w:t>
-          </w:r>
-          <w:proofErr w:type="gramEnd"/>
         </w:p>
         <w:p>
           <w:pPr>
@@ -844,23 +764,13 @@
             </w:rPr>
             <w:t xml:space="preserve">: </w:t>
           </w:r>
-          <w:proofErr w:type="spellStart"/>
           <w:r>
             <w:rPr>
               <w:rFonts w:asciiTheme="minorHAnsi" w:hAnsiTheme="minorHAnsi"/>
               <w:sz w:val="22"/>
               <w:szCs w:val="22"/>
             </w:rPr>
-            <w:t>Jesin</w:t>
-          </w:r>
-          <w:proofErr w:type="spellEnd"/>
-          <w:r>
-            <w:rPr>
-              <w:rFonts w:asciiTheme="minorHAnsi" w:hAnsiTheme="minorHAnsi"/>
-              <w:sz w:val="22"/>
-              <w:szCs w:val="22"/>
-            </w:rPr>
-            <w:t xml:space="preserve"> James</w:t>
+            <w:t>Jesin James</w:t>
           </w:r>
           <w:r>
             <w:rPr>
@@ -868,61 +778,7 @@
               <w:sz w:val="22"/>
               <w:szCs w:val="22"/>
             </w:rPr>
-            <w:t xml:space="preserve">, Felix </w:t>
-          </w:r>
-          <w:proofErr w:type="spellStart"/>
-          <w:r>
-            <w:rPr>
-              <w:rFonts w:asciiTheme="minorHAnsi" w:hAnsiTheme="minorHAnsi"/>
-              <w:sz w:val="22"/>
-              <w:szCs w:val="22"/>
-            </w:rPr>
-            <w:t>Marattukalam</w:t>
-          </w:r>
-          <w:proofErr w:type="spellEnd"/>
-          <w:r>
-            <w:rPr>
-              <w:rFonts w:asciiTheme="minorHAnsi" w:hAnsiTheme="minorHAnsi"/>
-              <w:sz w:val="22"/>
-              <w:szCs w:val="22"/>
-            </w:rPr>
-            <w:t xml:space="preserve">, </w:t>
-          </w:r>
-          <w:proofErr w:type="spellStart"/>
-          <w:r>
-            <w:rPr>
-              <w:rFonts w:asciiTheme="minorHAnsi" w:hAnsiTheme="minorHAnsi"/>
-              <w:sz w:val="22"/>
-              <w:szCs w:val="22"/>
-            </w:rPr>
-            <w:t>Enuri</w:t>
-          </w:r>
-          <w:proofErr w:type="spellEnd"/>
-          <w:r>
-            <w:rPr>
-              <w:rFonts w:asciiTheme="minorHAnsi" w:hAnsiTheme="minorHAnsi"/>
-              <w:sz w:val="22"/>
-              <w:szCs w:val="22"/>
-            </w:rPr>
-            <w:t xml:space="preserve"> </w:t>
-          </w:r>
-          <w:proofErr w:type="spellStart"/>
-          <w:r>
-            <w:rPr>
-              <w:rFonts w:asciiTheme="minorHAnsi" w:hAnsiTheme="minorHAnsi"/>
-              <w:sz w:val="22"/>
-              <w:szCs w:val="22"/>
-            </w:rPr>
-            <w:t>Kolugala</w:t>
-          </w:r>
-          <w:proofErr w:type="spellEnd"/>
-          <w:r>
-            <w:rPr>
-              <w:rFonts w:asciiTheme="minorHAnsi" w:hAnsiTheme="minorHAnsi"/>
-              <w:sz w:val="22"/>
-              <w:szCs w:val="22"/>
-            </w:rPr>
-            <w:t>, Sunny Choi</w:t>
+            <w:t>, Felix Marattukalam, Enuri Kolugala, Sunny Choi</w:t>
           </w:r>
         </w:p>
       </w:tc>
@@ -942,7 +798,7 @@
 </file>
 
 <file path=word/numbering.xml><?xml version="1.0" encoding="utf-8"?>
-<w:numbering xmlns:wpc="http://schemas.microsoft.com/office/word/2010/wordprocessingCanvas" xmlns:cx="http://schemas.microsoft.com/office/drawing/2014/chartex" xmlns:cx1="http://schemas.microsoft.com/office/drawing/2015/9/8/chartex" xmlns:cx2="http://schemas.microsoft.com/office/drawing/2015/10/21/chartex" xmlns:cx3="http://schemas.microsoft.com/office/drawing/2016/5/9/chartex" xmlns:cx4="http://schemas.microsoft.com/office/drawing/2016/5/10/chartex" xmlns:cx5="http://schemas.microsoft.com/office/drawing/2016/5/11/chartex" xmlns:cx6="http://schemas.microsoft.com/office/drawing/2016/5/12/chartex" xmlns:cx7="http://schemas.microsoft.com/office/drawing/2016/5/13/chartex" xmlns:cx8="http://schemas.microsoft.com/office/drawing/2016/5/14/chartex" xmlns:mc="http://schemas.openxmlformats.org/markup-compatibility/2006" xmlns:aink="http://schemas.microsoft.com/office/drawing/2016/ink" xmlns:am3d="http://schemas.microsoft.com/office/drawing/2017/model3d" xmlns:o="urn:schemas-microsoft-com:office:office" xmlns:oel="http://schemas.microsoft.com/office/2019/extlst" xmlns:r="http://schemas.openxmlformats.org/officeDocument/2006/relationships" xmlns:m="http://schemas.openxmlformats.org/officeDocument/2006/math" xmlns:v="urn:schemas-microsoft-com:vml" xmlns:wp14="http://schemas.microsoft.com/office/word/2010/wordprocessingDrawing" xmlns:wp="http://schemas.openxmlformats.org/drawingml/2006/wordprocessingDrawing" xmlns:w10="urn:schemas-microsoft-com:office:word" xmlns:w="http://schemas.openxmlformats.org/wordprocessingml/2006/main" xmlns:w14="http://schemas.microsoft.com/office/word/2010/wordml" xmlns:w15="http://schemas.microsoft.com/office/word/2012/wordml" xmlns:w16cex="http://schemas.microsoft.com/office/word/2018/wordml/cex" xmlns:w16cid="http://schemas.microsoft.com/office/word/2016/wordml/cid" xmlns:w16="http://schemas.microsoft.com/office/word/2018/wordml" xmlns:w16du="http://schemas.microsoft.com/office/word/2023/wordml/word16du" xmlns:w16sdtdh="http://schemas.microsoft.com/office/word/2020/wordml/sdtdatahash" xmlns:w16se="http://schemas.microsoft.com/office/word/2015/wordml/symex" xmlns:wpg="http://schemas.microsoft.com/office/word/2010/wordprocessingGroup" xmlns:wpi="http://schemas.microsoft.com/office/word/2010/wordprocessingInk" xmlns:wne="http://schemas.microsoft.com/office/word/2006/wordml" xmlns:wps="http://schemas.microsoft.com/office/word/2010/wordprocessingShape" mc:Ignorable="w14 w15 w16se w16cid w16 w16cex w16sdtdh wp14">
+<w:numbering xmlns:wpc="http://schemas.microsoft.com/office/word/2010/wordprocessingCanvas" xmlns:cx="http://schemas.microsoft.com/office/drawing/2014/chartex" xmlns:cx1="http://schemas.microsoft.com/office/drawing/2015/9/8/chartex" xmlns:cx2="http://schemas.microsoft.com/office/drawing/2015/10/21/chartex" xmlns:cx3="http://schemas.microsoft.com/office/drawing/2016/5/9/chartex" xmlns:cx4="http://schemas.microsoft.com/office/drawing/2016/5/10/chartex" xmlns:cx5="http://schemas.microsoft.com/office/drawing/2016/5/11/chartex" xmlns:cx6="http://schemas.microsoft.com/office/drawing/2016/5/12/chartex" xmlns:cx7="http://schemas.microsoft.com/office/drawing/2016/5/13/chartex" xmlns:cx8="http://schemas.microsoft.com/office/drawing/2016/5/14/chartex" xmlns:mc="http://schemas.openxmlformats.org/markup-compatibility/2006" xmlns:aink="http://schemas.microsoft.com/office/drawing/2016/ink" xmlns:am3d="http://schemas.microsoft.com/office/drawing/2017/model3d" xmlns:o="urn:schemas-microsoft-com:office:office" xmlns:oel="http://schemas.microsoft.com/office/2019/extlst" xmlns:r="http://schemas.openxmlformats.org/officeDocument/2006/relationships" xmlns:m="http://schemas.openxmlformats.org/officeDocument/2006/math" xmlns:v="urn:schemas-microsoft-com:vml" xmlns:wp14="http://schemas.microsoft.com/office/word/2010/wordprocessingDrawing" xmlns:wp="http://schemas.openxmlformats.org/drawingml/2006/wordprocessingDrawing" xmlns:w10="urn:schemas-microsoft-com:office:word" xmlns:w="http://schemas.openxmlformats.org/wordprocessingml/2006/main" xmlns:w14="http://schemas.microsoft.com/office/word/2010/wordml" xmlns:w15="http://schemas.microsoft.com/office/word/2012/wordml" xmlns:w16cex="http://schemas.microsoft.com/office/word/2018/wordml/cex" xmlns:w16cid="http://schemas.microsoft.com/office/word/2016/wordml/cid" xmlns:w16="http://schemas.microsoft.com/office/word/2018/wordml" xmlns:w16sdtdh="http://schemas.microsoft.com/office/word/2020/wordml/sdtdatahash" xmlns:w16se="http://schemas.microsoft.com/office/word/2015/wordml/symex" xmlns:wpg="http://schemas.microsoft.com/office/word/2010/wordprocessingGroup" xmlns:wpi="http://schemas.microsoft.com/office/word/2010/wordprocessingInk" xmlns:wne="http://schemas.microsoft.com/office/word/2006/wordml" xmlns:wps="http://schemas.microsoft.com/office/word/2010/wordprocessingShape" mc:Ignorable="w14 w15 w16se w16cid w16 w16cex w16sdtdh wp14">
   <w:abstractNum w:abstractNumId="0" w15:restartNumberingAfterBreak="0">
     <w:nsid w:val="02A52502"/>
     <w:multiLevelType w:val="hybridMultilevel"/>
@@ -2559,6 +2415,15 @@
 </file>
 
 <file path=customXml/item1.xml><?xml version="1.0" encoding="utf-8"?>
+<?mso-contentType ?>
+<FormTemplates xmlns="http://schemas.microsoft.com/sharepoint/v3/contenttype/forms">
+  <Display>DocumentLibraryForm</Display>
+  <Edit>DocumentLibraryForm</Edit>
+  <New>DocumentLibraryForm</New>
+</FormTemplates>
+</file>
+
+<file path=customXml/item2.xml><?xml version="1.0" encoding="utf-8"?>
 <ct:contentTypeSchema xmlns:ct="http://schemas.microsoft.com/office/2006/metadata/contentType" xmlns:ma="http://schemas.microsoft.com/office/2006/metadata/properties/metaAttributes" ct:_="" ma:_="" ma:contentTypeName="Document" ma:contentTypeID="0x010100F014FAB7A5D82941ACA85CB1C92178BD" ma:contentTypeVersion="10" ma:contentTypeDescription="Create a new document." ma:contentTypeScope="" ma:versionID="b62f0f3f876b47872b289df0d0d9d3fc">
   <xsd:schema xmlns:xsd="http://www.w3.org/2001/XMLSchema" xmlns:xs="http://www.w3.org/2001/XMLSchema" xmlns:p="http://schemas.microsoft.com/office/2006/metadata/properties" xmlns:ns3="14b354cb-cf6b-4da8-a5a6-cbbbc86e42ac" targetNamespace="http://schemas.microsoft.com/office/2006/metadata/properties" ma:root="true" ma:fieldsID="d2800d31aedf4f9ddcd5f25e1e230e0b" ns3:_="">
     <xsd:import namespace="14b354cb-cf6b-4da8-a5a6-cbbbc86e42ac"/>
@@ -2742,15 +2607,6 @@
 </ct:contentTypeSchema>
 </file>
 
-<file path=customXml/item2.xml><?xml version="1.0" encoding="utf-8"?>
-<?mso-contentType ?>
-<FormTemplates xmlns="http://schemas.microsoft.com/sharepoint/v3/contenttype/forms">
-  <Display>DocumentLibraryForm</Display>
-  <Edit>DocumentLibraryForm</Edit>
-  <New>DocumentLibraryForm</New>
-</FormTemplates>
-</file>
-
 <file path=customXml/item3.xml><?xml version="1.0" encoding="utf-8"?>
 <p:properties xmlns:p="http://schemas.microsoft.com/office/2006/metadata/properties" xmlns:xsi="http://www.w3.org/2001/XMLSchema-instance" xmlns:pc="http://schemas.microsoft.com/office/infopath/2007/PartnerControls">
   <documentManagement/>
@@ -2758,6 +2614,14 @@
 </file>
 
 <file path=customXml/itemProps1.xml><?xml version="1.0" encoding="utf-8"?>
+<ds:datastoreItem xmlns:ds="http://schemas.openxmlformats.org/officeDocument/2006/customXml" ds:itemID="{CF32412C-FACD-4230-81CD-42E1AB401E08}">
+  <ds:schemaRefs>
+    <ds:schemaRef ds:uri="http://schemas.microsoft.com/sharepoint/v3/contenttype/forms"/>
+  </ds:schemaRefs>
+</ds:datastoreItem>
+</file>
+
+<file path=customXml/itemProps2.xml><?xml version="1.0" encoding="utf-8"?>
 <ds:datastoreItem xmlns:ds="http://schemas.openxmlformats.org/officeDocument/2006/customXml" ds:itemID="{AFE1673C-B292-4730-A40D-AF07A717E549}">
   <ds:schemaRefs>
     <ds:schemaRef ds:uri="http://schemas.microsoft.com/office/2006/metadata/contentType"/>
@@ -2775,26 +2639,18 @@
 </ds:datastoreItem>
 </file>
 
-<file path=customXml/itemProps2.xml><?xml version="1.0" encoding="utf-8"?>
-<ds:datastoreItem xmlns:ds="http://schemas.openxmlformats.org/officeDocument/2006/customXml" ds:itemID="{CF32412C-FACD-4230-81CD-42E1AB401E08}">
-  <ds:schemaRefs>
-    <ds:schemaRef ds:uri="http://schemas.microsoft.com/sharepoint/v3/contenttype/forms"/>
-  </ds:schemaRefs>
-</ds:datastoreItem>
-</file>
-
 <file path=customXml/itemProps3.xml><?xml version="1.0" encoding="utf-8"?>
 <ds:datastoreItem xmlns:ds="http://schemas.openxmlformats.org/officeDocument/2006/customXml" ds:itemID="{59118983-CE2C-438B-A8A8-2C058097BDC3}">
   <ds:schemaRefs>
+    <ds:schemaRef ds:uri="http://schemas.microsoft.com/office/2006/metadata/properties"/>
+    <ds:schemaRef ds:uri="http://www.w3.org/XML/1998/namespace"/>
+    <ds:schemaRef ds:uri="http://purl.org/dc/terms/"/>
+    <ds:schemaRef ds:uri="http://schemas.microsoft.com/office/2006/documentManagement/types"/>
     <ds:schemaRef ds:uri="14b354cb-cf6b-4da8-a5a6-cbbbc86e42ac"/>
-    <ds:schemaRef ds:uri="http://www.w3.org/XML/1998/namespace"/>
-    <ds:schemaRef ds:uri="http://schemas.microsoft.com/office/2006/documentManagement/types"/>
-    <ds:schemaRef ds:uri="http://purl.org/dc/elements/1.1/"/>
-    <ds:schemaRef ds:uri="http://purl.org/dc/dcmitype/"/>
-    <ds:schemaRef ds:uri="http://schemas.microsoft.com/office/2006/metadata/properties"/>
     <ds:schemaRef ds:uri="http://schemas.microsoft.com/office/infopath/2007/PartnerControls"/>
     <ds:schemaRef ds:uri="http://schemas.openxmlformats.org/package/2006/metadata/core-properties"/>
-    <ds:schemaRef ds:uri="http://purl.org/dc/terms/"/>
+    <ds:schemaRef ds:uri="http://purl.org/dc/dcmitype/"/>
+    <ds:schemaRef ds:uri="http://purl.org/dc/elements/1.1/"/>
   </ds:schemaRefs>
 </ds:datastoreItem>
 </file>
</xml_diff>